<commit_message>
change main page img
</commit_message>
<xml_diff>
--- a/reports/2023_403_БогатыреваВО.docx
+++ b/reports/2023_403_БогатыреваВО.docx
@@ -1760,8 +1760,6 @@
         </w:rPr>
         <w:t>753-13/12</w:t>
       </w:r>
-      <w:bookmarkStart w:id="9" w:name="_GoBack"/>
-      <w:bookmarkEnd w:id="9"/>
       <w:r>
         <w:rPr>
           <w:rFonts w:ascii="Times New Roman" w:hAnsi="Times New Roman"/>
@@ -1939,7 +1937,7 @@
           <w:szCs w:val="28"/>
         </w:rPr>
       </w:pPr>
-      <w:commentRangeStart w:id="10"/>
+      <w:commentRangeStart w:id="9"/>
       <w:r>
         <w:rPr>
           <w:rFonts w:ascii="Times New Roman" w:hAnsi="Times New Roman"/>
@@ -1961,13 +1959,13 @@
         </w:rPr>
         <w:t>2</w:t>
       </w:r>
-      <w:commentRangeEnd w:id="10"/>
+      <w:commentRangeEnd w:id="9"/>
       <w:r>
         <w:rPr>
           <w:rStyle w:val="a5"/>
           <w:rFonts w:ascii="Times New Roman" w:hAnsi="Times New Roman" w:cs="Times New Roman"/>
         </w:rPr>
-        <w:commentReference w:id="10"/>
+        <w:commentReference w:id="9"/>
       </w:r>
     </w:p>
     <w:p>
@@ -1987,7 +1985,7 @@
           <w:szCs w:val="28"/>
         </w:rPr>
       </w:pPr>
-      <w:commentRangeStart w:id="11"/>
+      <w:commentRangeStart w:id="10"/>
       <w:r>
         <w:rPr>
           <w:sz w:val="28"/>
@@ -2136,12 +2134,12 @@
         </w:rPr>
         <w:t>.</w:t>
       </w:r>
-      <w:commentRangeEnd w:id="11"/>
+      <w:commentRangeEnd w:id="10"/>
       <w:r>
         <w:rPr>
           <w:rStyle w:val="a5"/>
         </w:rPr>
-        <w:commentReference w:id="11"/>
+        <w:commentReference w:id="10"/>
       </w:r>
     </w:p>
     <w:p>
@@ -2319,6 +2317,7 @@
           <w:tab w:val="num" w:pos="567"/>
         </w:tabs>
         <w:spacing w:line="276" w:lineRule="auto"/>
+        <w:ind w:firstLine="0"/>
         <w:rPr>
           <w:sz w:val="28"/>
           <w:szCs w:val="28"/>
@@ -6671,12 +6670,12 @@
         <w:suppressAutoHyphens/>
         <w:spacing w:after="0" w:line="360" w:lineRule="auto"/>
       </w:pPr>
-      <w:bookmarkStart w:id="12" w:name="_Toc134568453"/>
+      <w:bookmarkStart w:id="11" w:name="_Toc134568453"/>
       <w:r>
         <w:lastRenderedPageBreak/>
         <w:t>ВВЕДЕНИЕ</w:t>
       </w:r>
-      <w:bookmarkEnd w:id="12"/>
+      <w:bookmarkEnd w:id="11"/>
     </w:p>
     <w:p>
       <w:pPr>
@@ -7333,8 +7332,8 @@
           <w:caps w:val="0"/>
         </w:rPr>
       </w:pPr>
-      <w:bookmarkStart w:id="13" w:name="_Toc9358290"/>
-      <w:bookmarkStart w:id="14" w:name="_Toc134568454"/>
+      <w:bookmarkStart w:id="12" w:name="_Toc9358290"/>
+      <w:bookmarkStart w:id="13" w:name="_Toc134568454"/>
       <w:r>
         <w:rPr>
           <w:caps w:val="0"/>
@@ -7342,14 +7341,14 @@
         <w:lastRenderedPageBreak/>
         <w:t xml:space="preserve">1. </w:t>
       </w:r>
+      <w:bookmarkEnd w:id="12"/>
+      <w:r>
+        <w:rPr>
+          <w:caps w:val="0"/>
+        </w:rPr>
+        <w:t>АНАЛИЗ ПРЕДМЕТНОЙ ОБЛАСТИ</w:t>
+      </w:r>
       <w:bookmarkEnd w:id="13"/>
-      <w:r>
-        <w:rPr>
-          <w:caps w:val="0"/>
-        </w:rPr>
-        <w:t>АНАЛИЗ ПРЕДМЕТНОЙ ОБЛАСТИ</w:t>
-      </w:r>
-      <w:bookmarkEnd w:id="14"/>
     </w:p>
     <w:p>
       <w:pPr>
@@ -7364,7 +7363,7 @@
         <w:suppressAutoHyphens/>
         <w:spacing w:before="0" w:after="0" w:line="360" w:lineRule="auto"/>
       </w:pPr>
-      <w:bookmarkStart w:id="15" w:name="_Toc134568455"/>
+      <w:bookmarkStart w:id="14" w:name="_Toc134568455"/>
       <w:r>
         <w:t>1</w:t>
       </w:r>
@@ -7374,7 +7373,7 @@
       <w:r>
         <w:t>Блокчейн</w:t>
       </w:r>
-      <w:bookmarkEnd w:id="15"/>
+      <w:bookmarkEnd w:id="14"/>
     </w:p>
     <w:p>
       <w:pPr>
@@ -7504,7 +7503,7 @@
         <w:spacing w:before="0" w:after="0" w:line="360" w:lineRule="auto"/>
         <w:outlineLvl w:val="1"/>
       </w:pPr>
-      <w:bookmarkStart w:id="16" w:name="_Toc134568456"/>
+      <w:bookmarkStart w:id="15" w:name="_Toc134568456"/>
       <w:r>
         <w:lastRenderedPageBreak/>
         <w:t>1</w:t>
@@ -7524,7 +7523,7 @@
         </w:rPr>
         <w:t>Ethereum</w:t>
       </w:r>
-      <w:bookmarkEnd w:id="16"/>
+      <w:bookmarkEnd w:id="15"/>
     </w:p>
     <w:p>
       <w:pPr>
@@ -7655,7 +7654,7 @@
         <w:spacing w:before="0" w:after="0" w:line="360" w:lineRule="auto"/>
         <w:outlineLvl w:val="1"/>
       </w:pPr>
-      <w:bookmarkStart w:id="17" w:name="_Toc134568457"/>
+      <w:bookmarkStart w:id="16" w:name="_Toc134568457"/>
       <w:r>
         <w:t>1</w:t>
       </w:r>
@@ -7668,7 +7667,7 @@
       <w:r>
         <w:t>Смарт-контракт</w:t>
       </w:r>
-      <w:bookmarkEnd w:id="17"/>
+      <w:bookmarkEnd w:id="16"/>
     </w:p>
     <w:p>
       <w:pPr>
@@ -7832,7 +7831,7 @@
         <w:spacing w:before="0" w:after="0" w:line="360" w:lineRule="auto"/>
         <w:outlineLvl w:val="1"/>
       </w:pPr>
-      <w:bookmarkStart w:id="18" w:name="_Toc134568458"/>
+      <w:bookmarkStart w:id="17" w:name="_Toc134568458"/>
       <w:r>
         <w:t>1</w:t>
       </w:r>
@@ -7848,7 +7847,7 @@
       <w:r>
         <w:t>ованное приложение</w:t>
       </w:r>
-      <w:bookmarkEnd w:id="18"/>
+      <w:bookmarkEnd w:id="17"/>
     </w:p>
     <w:p>
       <w:pPr>
@@ -7962,7 +7961,7 @@
         </w:tabs>
         <w:spacing w:before="0" w:after="0" w:line="360" w:lineRule="auto"/>
       </w:pPr>
-      <w:bookmarkStart w:id="19" w:name="_Toc134568459"/>
+      <w:bookmarkStart w:id="18" w:name="_Toc134568459"/>
       <w:r>
         <w:t>1</w:t>
       </w:r>
@@ -7978,7 +7977,7 @@
       <w:r>
         <w:t>Подходы к реализации методов голосования с использованием блокчейн</w:t>
       </w:r>
-      <w:bookmarkEnd w:id="19"/>
+      <w:bookmarkEnd w:id="18"/>
     </w:p>
     <w:p>
       <w:pPr>
@@ -8023,7 +8022,7 @@
         </w:tabs>
         <w:spacing w:before="0" w:after="0" w:line="360" w:lineRule="auto"/>
       </w:pPr>
-      <w:bookmarkStart w:id="20" w:name="_Toc134568460"/>
+      <w:bookmarkStart w:id="19" w:name="_Toc134568460"/>
       <w:r>
         <w:t>1</w:t>
       </w:r>
@@ -8039,7 +8038,7 @@
       <w:r>
         <w:t>Делегированное голосование</w:t>
       </w:r>
-      <w:bookmarkEnd w:id="20"/>
+      <w:bookmarkEnd w:id="19"/>
     </w:p>
     <w:p>
       <w:pPr>
@@ -8125,7 +8124,7 @@
         </w:tabs>
         <w:spacing w:before="0" w:after="0" w:line="360" w:lineRule="auto"/>
       </w:pPr>
-      <w:bookmarkStart w:id="21" w:name="_Toc134568461"/>
+      <w:bookmarkStart w:id="20" w:name="_Toc134568461"/>
       <w:r>
         <w:t>1</w:t>
       </w:r>
@@ -8141,7 +8140,7 @@
       <w:r>
         <w:t>Голосование с использованием токенов</w:t>
       </w:r>
-      <w:bookmarkEnd w:id="21"/>
+      <w:bookmarkEnd w:id="20"/>
     </w:p>
     <w:p>
       <w:pPr>
@@ -8449,7 +8448,7 @@
         </w:tabs>
         <w:spacing w:before="0" w:after="0" w:line="360" w:lineRule="auto"/>
       </w:pPr>
-      <w:bookmarkStart w:id="22" w:name="_Toc134568462"/>
+      <w:bookmarkStart w:id="21" w:name="_Toc134568462"/>
       <w:r>
         <w:lastRenderedPageBreak/>
         <w:t>1</w:t>
@@ -8466,7 +8465,7 @@
       <w:r>
         <w:t>Весовое голосование</w:t>
       </w:r>
-      <w:bookmarkEnd w:id="22"/>
+      <w:bookmarkEnd w:id="21"/>
     </w:p>
     <w:p>
       <w:pPr>
@@ -8602,7 +8601,7 @@
         </w:tabs>
         <w:spacing w:before="0" w:after="0" w:line="360" w:lineRule="auto"/>
       </w:pPr>
-      <w:bookmarkStart w:id="23" w:name="_Toc134568463"/>
+      <w:bookmarkStart w:id="22" w:name="_Toc134568463"/>
       <w:r>
         <w:t>1</w:t>
       </w:r>
@@ -8618,7 +8617,7 @@
       <w:r>
         <w:t>Анализ аналогичных проектов</w:t>
       </w:r>
-      <w:bookmarkEnd w:id="23"/>
+      <w:bookmarkEnd w:id="22"/>
     </w:p>
     <w:p>
       <w:pPr>
@@ -8632,7 +8631,7 @@
         </w:tabs>
         <w:spacing w:before="0" w:after="0" w:line="360" w:lineRule="auto"/>
       </w:pPr>
-      <w:bookmarkStart w:id="24" w:name="_Toc134568464"/>
+      <w:bookmarkStart w:id="23" w:name="_Toc134568464"/>
       <w:r>
         <w:t>1</w:t>
       </w:r>
@@ -8660,7 +8659,7 @@
         </w:rPr>
         <w:t>Polys</w:t>
       </w:r>
-      <w:bookmarkEnd w:id="24"/>
+      <w:bookmarkEnd w:id="23"/>
     </w:p>
     <w:p>
       <w:pPr>
@@ -9347,7 +9346,7 @@
         </w:tabs>
         <w:spacing w:before="0" w:after="0" w:line="360" w:lineRule="auto"/>
       </w:pPr>
-      <w:bookmarkStart w:id="25" w:name="_Toc134568465"/>
+      <w:bookmarkStart w:id="24" w:name="_Toc134568465"/>
       <w:r>
         <w:lastRenderedPageBreak/>
         <w:t>1</w:t>
@@ -9367,7 +9366,7 @@
         </w:rPr>
         <w:t>Платформа «Московское голосование»</w:t>
       </w:r>
-      <w:bookmarkEnd w:id="25"/>
+      <w:bookmarkEnd w:id="24"/>
     </w:p>
     <w:p>
       <w:pPr>
@@ -9788,7 +9787,7 @@
         </w:tabs>
         <w:spacing w:before="0" w:after="0" w:line="360" w:lineRule="auto"/>
       </w:pPr>
-      <w:bookmarkStart w:id="26" w:name="_Toc134568466"/>
+      <w:bookmarkStart w:id="25" w:name="_Toc134568466"/>
       <w:r>
         <w:t>1</w:t>
       </w:r>
@@ -9834,7 +9833,7 @@
         </w:rPr>
         <w:t>Vote</w:t>
       </w:r>
-      <w:bookmarkEnd w:id="26"/>
+      <w:bookmarkEnd w:id="25"/>
     </w:p>
     <w:p>
       <w:pPr>
@@ -10052,7 +10051,7 @@
         <w:rPr>
           <w:shd w:val="clear" w:color="auto" w:fill="FFFFFF"/>
         </w:rPr>
-        <w:t>. В данной панели существует возможность найти конкретное голосование по его названию, сортировать все голосования по дате и его статусу.</w:t>
+        <w:t>.</w:t>
       </w:r>
     </w:p>
     <w:p>
@@ -10194,7 +10193,7 @@
         </w:tabs>
         <w:spacing w:before="0" w:after="0" w:line="360" w:lineRule="auto"/>
       </w:pPr>
-      <w:bookmarkStart w:id="27" w:name="_Toc134568467"/>
+      <w:bookmarkStart w:id="26" w:name="_Toc134568467"/>
       <w:r>
         <w:t>1</w:t>
       </w:r>
@@ -10222,7 +10221,7 @@
       <w:r>
         <w:t xml:space="preserve"> веб-приложений</w:t>
       </w:r>
-      <w:bookmarkEnd w:id="27"/>
+      <w:bookmarkEnd w:id="26"/>
     </w:p>
     <w:p>
       <w:pPr>
@@ -10241,7 +10240,69 @@
           <w:szCs w:val="28"/>
           <w:shd w:val="clear" w:color="auto" w:fill="FFFFFF"/>
         </w:rPr>
-        <w:t>Рассмотрим основные фреймворки и библиотеки для разработки веб-приложений.</w:t>
+        <w:t xml:space="preserve">Рассмотрим основные </w:t>
+      </w:r>
+      <w:r>
+        <w:rPr>
+          <w:sz w:val="28"/>
+          <w:szCs w:val="28"/>
+          <w:shd w:val="clear" w:color="auto" w:fill="FFFFFF"/>
+        </w:rPr>
+        <w:t>технологии</w:t>
+      </w:r>
+      <w:r>
+        <w:rPr>
+          <w:sz w:val="28"/>
+          <w:szCs w:val="28"/>
+          <w:shd w:val="clear" w:color="auto" w:fill="FFFFFF"/>
+        </w:rPr>
+        <w:t xml:space="preserve"> для разр</w:t>
+      </w:r>
+      <w:r>
+        <w:rPr>
+          <w:sz w:val="28"/>
+          <w:szCs w:val="28"/>
+          <w:shd w:val="clear" w:color="auto" w:fill="FFFFFF"/>
+        </w:rPr>
+        <w:t>аботки веб-приложений</w:t>
+      </w:r>
+      <w:r>
+        <w:rPr>
+          <w:sz w:val="28"/>
+          <w:szCs w:val="28"/>
+          <w:shd w:val="clear" w:color="auto" w:fill="FFFFFF"/>
+        </w:rPr>
+        <w:t xml:space="preserve">. Данные технологии </w:t>
+      </w:r>
+      <w:r>
+        <w:rPr>
+          <w:rStyle w:val="AStyleChar"/>
+        </w:rPr>
+        <w:t xml:space="preserve">повышают производительность </w:t>
+      </w:r>
+      <w:r>
+        <w:rPr>
+          <w:rStyle w:val="AStyleChar"/>
+        </w:rPr>
+        <w:t>приложений</w:t>
+      </w:r>
+      <w:r>
+        <w:rPr>
+          <w:rStyle w:val="AStyleChar"/>
+        </w:rPr>
+        <w:t xml:space="preserve">, </w:t>
+      </w:r>
+      <w:r>
+        <w:rPr>
+          <w:rStyle w:val="AStyleChar"/>
+        </w:rPr>
+        <w:t>так как</w:t>
+      </w:r>
+      <w:r>
+        <w:rPr>
+          <w:rStyle w:val="AStyleChar"/>
+        </w:rPr>
+        <w:t xml:space="preserve"> содержат в себе шаблоны и наборы функций.</w:t>
       </w:r>
     </w:p>
     <w:p>
@@ -10268,7 +10329,7 @@
         </w:tabs>
         <w:spacing w:before="0" w:after="0" w:line="360" w:lineRule="auto"/>
       </w:pPr>
-      <w:bookmarkStart w:id="28" w:name="_Toc134568468"/>
+      <w:bookmarkStart w:id="27" w:name="_Toc134568468"/>
       <w:r>
         <w:t>1</w:t>
       </w:r>
@@ -10292,7 +10353,7 @@
         </w:rPr>
         <w:t>Angular</w:t>
       </w:r>
-      <w:bookmarkEnd w:id="28"/>
+      <w:bookmarkEnd w:id="27"/>
       <w:r>
         <w:rPr>
           <w:b w:val="0"/>
@@ -10386,14 +10447,14 @@
         <w:rPr>
           <w:shd w:val="clear" w:color="auto" w:fill="FFFFFF"/>
         </w:rPr>
-        <w:t xml:space="preserve">, совместимый с большинством распространенных редакторов кода. Angular предназначен </w:t>
+        <w:t xml:space="preserve">, совместимый с большинством распространенных редакторов кода. Angular предназначен для создания динамических одностраничных веб-приложений (SPA – Single </w:t>
       </w:r>
       <w:r>
         <w:rPr>
           <w:shd w:val="clear" w:color="auto" w:fill="FFFFFF"/>
         </w:rPr>
         <w:lastRenderedPageBreak/>
-        <w:t xml:space="preserve">для создания динамических одностраничных веб-приложений (SPA – Single Page Applications). </w:t>
+        <w:t xml:space="preserve">Page Applications). </w:t>
       </w:r>
       <w:r>
         <w:rPr>
@@ -10471,7 +10532,7 @@
         </w:tabs>
         <w:spacing w:before="0" w:after="0" w:line="360" w:lineRule="auto"/>
       </w:pPr>
-      <w:bookmarkStart w:id="29" w:name="_Toc134568469"/>
+      <w:bookmarkStart w:id="28" w:name="_Toc134568469"/>
       <w:r>
         <w:t>1</w:t>
       </w:r>
@@ -10510,7 +10571,7 @@
         </w:rPr>
         <w:t>js</w:t>
       </w:r>
-      <w:bookmarkEnd w:id="29"/>
+      <w:bookmarkEnd w:id="28"/>
     </w:p>
     <w:p>
       <w:pPr>
@@ -10639,7 +10700,7 @@
         </w:tabs>
         <w:spacing w:before="0" w:after="0" w:line="360" w:lineRule="auto"/>
       </w:pPr>
-      <w:bookmarkStart w:id="30" w:name="_Toc134568470"/>
+      <w:bookmarkStart w:id="29" w:name="_Toc134568470"/>
       <w:r>
         <w:t>1</w:t>
       </w:r>
@@ -10678,7 +10739,7 @@
         </w:rPr>
         <w:t>js</w:t>
       </w:r>
-      <w:bookmarkEnd w:id="30"/>
+      <w:bookmarkEnd w:id="29"/>
     </w:p>
     <w:p>
       <w:pPr>
@@ -11092,7 +11153,7 @@
           <w:caps w:val="0"/>
         </w:rPr>
       </w:pPr>
-      <w:bookmarkStart w:id="31" w:name="_Toc134568471"/>
+      <w:bookmarkStart w:id="30" w:name="_Toc134568471"/>
       <w:r>
         <w:rPr>
           <w:caps w:val="0"/>
@@ -11112,7 +11173,7 @@
         </w:rPr>
         <w:t>ПРОЕКТИРОВАНИЕ</w:t>
       </w:r>
-      <w:bookmarkEnd w:id="31"/>
+      <w:bookmarkEnd w:id="30"/>
     </w:p>
     <w:p>
       <w:pPr>
@@ -11798,9 +11859,9 @@
         </w:tabs>
         <w:spacing w:before="0" w:after="0" w:line="360" w:lineRule="auto"/>
       </w:pPr>
-      <w:bookmarkStart w:id="32" w:name="_Toc126624490"/>
-      <w:bookmarkStart w:id="33" w:name="_Toc134568472"/>
-      <w:bookmarkStart w:id="34" w:name="_Hlk41223255"/>
+      <w:bookmarkStart w:id="31" w:name="_Toc126624490"/>
+      <w:bookmarkStart w:id="32" w:name="_Toc134568472"/>
+      <w:bookmarkStart w:id="33" w:name="_Hlk41223255"/>
       <w:r>
         <w:t>2</w:t>
       </w:r>
@@ -11810,23 +11871,23 @@
       <w:r>
         <w:t>Функциональные требования</w:t>
       </w:r>
+      <w:bookmarkEnd w:id="31"/>
+      <w:r>
+        <w:t xml:space="preserve"> к системе </w:t>
+      </w:r>
+      <w:r>
+        <w:rPr>
+          <w:lang w:val="en-US"/>
+        </w:rPr>
+        <w:t>E</w:t>
+      </w:r>
+      <w:r>
+        <w:rPr>
+          <w:lang w:val="en-US"/>
+        </w:rPr>
+        <w:t>Voting</w:t>
+      </w:r>
       <w:bookmarkEnd w:id="32"/>
-      <w:r>
-        <w:t xml:space="preserve"> к системе </w:t>
-      </w:r>
-      <w:r>
-        <w:rPr>
-          <w:lang w:val="en-US"/>
-        </w:rPr>
-        <w:t>E</w:t>
-      </w:r>
-      <w:r>
-        <w:rPr>
-          <w:lang w:val="en-US"/>
-        </w:rPr>
-        <w:t>Voting</w:t>
-      </w:r>
-      <w:bookmarkEnd w:id="33"/>
     </w:p>
     <w:p>
       <w:pPr>
@@ -12536,8 +12597,8 @@
         </w:tabs>
         <w:spacing w:before="0" w:after="0" w:line="360" w:lineRule="auto"/>
       </w:pPr>
-      <w:bookmarkStart w:id="35" w:name="_Toc126624491"/>
-      <w:bookmarkStart w:id="36" w:name="_Toc134568473"/>
+      <w:bookmarkStart w:id="34" w:name="_Toc126624491"/>
+      <w:bookmarkStart w:id="35" w:name="_Toc134568473"/>
       <w:r>
         <w:t>2</w:t>
       </w:r>
@@ -12553,26 +12614,26 @@
       <w:r>
         <w:t>Нефункциональные требования</w:t>
       </w:r>
+      <w:bookmarkEnd w:id="34"/>
+      <w:r>
+        <w:t xml:space="preserve"> </w:t>
+      </w:r>
+      <w:r>
+        <w:t xml:space="preserve">к системе </w:t>
+      </w:r>
+      <w:r>
+        <w:rPr>
+          <w:lang w:val="en-US"/>
+        </w:rPr>
+        <w:t>E</w:t>
+      </w:r>
+      <w:r>
+        <w:rPr>
+          <w:lang w:val="en-US"/>
+        </w:rPr>
+        <w:t>Voting</w:t>
+      </w:r>
       <w:bookmarkEnd w:id="35"/>
-      <w:r>
-        <w:t xml:space="preserve"> </w:t>
-      </w:r>
-      <w:r>
-        <w:t xml:space="preserve">к системе </w:t>
-      </w:r>
-      <w:r>
-        <w:rPr>
-          <w:lang w:val="en-US"/>
-        </w:rPr>
-        <w:t>E</w:t>
-      </w:r>
-      <w:r>
-        <w:rPr>
-          <w:lang w:val="en-US"/>
-        </w:rPr>
-        <w:t>Voting</w:t>
-      </w:r>
-      <w:bookmarkEnd w:id="36"/>
     </w:p>
     <w:p>
       <w:pPr>
@@ -12892,8 +12953,8 @@
         </w:tabs>
         <w:spacing w:before="0" w:after="0" w:line="360" w:lineRule="auto"/>
       </w:pPr>
-      <w:bookmarkStart w:id="37" w:name="_Toc126624492"/>
-      <w:bookmarkStart w:id="38" w:name="_Toc134568474"/>
+      <w:bookmarkStart w:id="36" w:name="_Toc126624492"/>
+      <w:bookmarkStart w:id="37" w:name="_Toc134568474"/>
       <w:r>
         <w:lastRenderedPageBreak/>
         <w:t>2</w:t>
@@ -12910,23 +12971,23 @@
       <w:r>
         <w:t>Диаграмма вариантов использования</w:t>
       </w:r>
+      <w:bookmarkEnd w:id="36"/>
+      <w:r>
+        <w:t xml:space="preserve"> системы </w:t>
+      </w:r>
+      <w:r>
+        <w:rPr>
+          <w:lang w:val="en-US"/>
+        </w:rPr>
+        <w:t>E</w:t>
+      </w:r>
+      <w:r>
+        <w:rPr>
+          <w:lang w:val="en-US"/>
+        </w:rPr>
+        <w:t>Voting</w:t>
+      </w:r>
       <w:bookmarkEnd w:id="37"/>
-      <w:r>
-        <w:t xml:space="preserve"> системы </w:t>
-      </w:r>
-      <w:r>
-        <w:rPr>
-          <w:lang w:val="en-US"/>
-        </w:rPr>
-        <w:t>E</w:t>
-      </w:r>
-      <w:r>
-        <w:rPr>
-          <w:lang w:val="en-US"/>
-        </w:rPr>
-        <w:t>Voting</w:t>
-      </w:r>
-      <w:bookmarkEnd w:id="38"/>
     </w:p>
     <w:p>
       <w:pPr>
@@ -13537,8 +13598,8 @@
         </w:tabs>
         <w:spacing w:before="0" w:after="0" w:line="360" w:lineRule="auto"/>
       </w:pPr>
-      <w:bookmarkStart w:id="39" w:name="_Toc126624493"/>
-      <w:bookmarkStart w:id="40" w:name="_Toc134568475"/>
+      <w:bookmarkStart w:id="38" w:name="_Toc126624493"/>
+      <w:bookmarkStart w:id="39" w:name="_Toc134568475"/>
       <w:r>
         <w:lastRenderedPageBreak/>
         <w:t>2</w:t>
@@ -13555,23 +13616,23 @@
       <w:r>
         <w:t xml:space="preserve">Компоненты </w:t>
       </w:r>
+      <w:bookmarkEnd w:id="38"/>
+      <w:r>
+        <w:t xml:space="preserve">системы </w:t>
+      </w:r>
+      <w:r>
+        <w:rPr>
+          <w:lang w:val="en-US"/>
+        </w:rPr>
+        <w:t>E</w:t>
+      </w:r>
+      <w:r>
+        <w:rPr>
+          <w:lang w:val="en-US"/>
+        </w:rPr>
+        <w:t>Voting</w:t>
+      </w:r>
       <w:bookmarkEnd w:id="39"/>
-      <w:r>
-        <w:t xml:space="preserve">системы </w:t>
-      </w:r>
-      <w:r>
-        <w:rPr>
-          <w:lang w:val="en-US"/>
-        </w:rPr>
-        <w:t>E</w:t>
-      </w:r>
-      <w:r>
-        <w:rPr>
-          <w:lang w:val="en-US"/>
-        </w:rPr>
-        <w:t>Voting</w:t>
-      </w:r>
-      <w:bookmarkEnd w:id="40"/>
     </w:p>
     <w:p>
       <w:pPr>
@@ -13939,8 +14000,8 @@
         </w:tabs>
         <w:spacing w:before="0" w:after="0" w:line="360" w:lineRule="auto"/>
       </w:pPr>
-      <w:bookmarkStart w:id="41" w:name="_Toc126624494"/>
-      <w:bookmarkStart w:id="42" w:name="_Toc134568476"/>
+      <w:bookmarkStart w:id="40" w:name="_Toc126624494"/>
+      <w:bookmarkStart w:id="41" w:name="_Toc134568476"/>
       <w:r>
         <w:lastRenderedPageBreak/>
         <w:t>2</w:t>
@@ -13957,29 +14018,29 @@
       <w:r>
         <w:t>Компоненты смарт-контракт</w:t>
       </w:r>
+      <w:bookmarkEnd w:id="40"/>
+      <w:r>
+        <w:t>ов</w:t>
+      </w:r>
+      <w:r>
+        <w:t xml:space="preserve"> </w:t>
+      </w:r>
+      <w:r>
+        <w:t xml:space="preserve">системы </w:t>
+      </w:r>
+      <w:r>
+        <w:rPr>
+          <w:lang w:val="en-US"/>
+        </w:rPr>
+        <w:t>E</w:t>
+      </w:r>
+      <w:r>
+        <w:rPr>
+          <w:lang w:val="en-US"/>
+        </w:rPr>
+        <w:t>Voting</w:t>
+      </w:r>
       <w:bookmarkEnd w:id="41"/>
-      <w:r>
-        <w:t>ов</w:t>
-      </w:r>
-      <w:r>
-        <w:t xml:space="preserve"> </w:t>
-      </w:r>
-      <w:r>
-        <w:t xml:space="preserve">системы </w:t>
-      </w:r>
-      <w:r>
-        <w:rPr>
-          <w:lang w:val="en-US"/>
-        </w:rPr>
-        <w:t>E</w:t>
-      </w:r>
-      <w:r>
-        <w:rPr>
-          <w:lang w:val="en-US"/>
-        </w:rPr>
-        <w:t>Voting</w:t>
-      </w:r>
-      <w:bookmarkEnd w:id="42"/>
     </w:p>
     <w:p>
       <w:pPr>
@@ -14303,7 +14364,7 @@
         </w:tabs>
         <w:spacing w:before="0" w:after="0" w:line="360" w:lineRule="auto"/>
       </w:pPr>
-      <w:bookmarkStart w:id="43" w:name="_Toc134568477"/>
+      <w:bookmarkStart w:id="42" w:name="_Toc134568477"/>
       <w:r>
         <w:lastRenderedPageBreak/>
         <w:t>2</w:t>
@@ -14338,7 +14399,7 @@
         </w:rPr>
         <w:t>EVoting</w:t>
       </w:r>
-      <w:bookmarkEnd w:id="43"/>
+      <w:bookmarkEnd w:id="42"/>
     </w:p>
     <w:p>
       <w:pPr>
@@ -14545,8 +14606,8 @@
         </w:tabs>
         <w:spacing w:before="0" w:after="0" w:line="360" w:lineRule="auto"/>
       </w:pPr>
-      <w:bookmarkStart w:id="44" w:name="_Toc126624495"/>
-      <w:bookmarkStart w:id="45" w:name="_Toc134568478"/>
+      <w:bookmarkStart w:id="43" w:name="_Toc126624495"/>
+      <w:bookmarkStart w:id="44" w:name="_Toc134568478"/>
       <w:r>
         <w:t>2</w:t>
       </w:r>
@@ -14562,29 +14623,29 @@
       <w:r>
         <w:t>Компоненты веб-</w:t>
       </w:r>
+      <w:bookmarkEnd w:id="43"/>
+      <w:r>
+        <w:t>интерфейса</w:t>
+      </w:r>
+      <w:r>
+        <w:t xml:space="preserve"> </w:t>
+      </w:r>
+      <w:r>
+        <w:t xml:space="preserve">системы </w:t>
+      </w:r>
+      <w:r>
+        <w:rPr>
+          <w:lang w:val="en-US"/>
+        </w:rPr>
+        <w:t>E</w:t>
+      </w:r>
+      <w:r>
+        <w:rPr>
+          <w:lang w:val="en-US"/>
+        </w:rPr>
+        <w:t>Voting</w:t>
+      </w:r>
       <w:bookmarkEnd w:id="44"/>
-      <w:r>
-        <w:t>интерфейса</w:t>
-      </w:r>
-      <w:r>
-        <w:t xml:space="preserve"> </w:t>
-      </w:r>
-      <w:r>
-        <w:t xml:space="preserve">системы </w:t>
-      </w:r>
-      <w:r>
-        <w:rPr>
-          <w:lang w:val="en-US"/>
-        </w:rPr>
-        <w:t>E</w:t>
-      </w:r>
-      <w:r>
-        <w:rPr>
-          <w:lang w:val="en-US"/>
-        </w:rPr>
-        <w:t>Voting</w:t>
-      </w:r>
-      <w:bookmarkEnd w:id="45"/>
     </w:p>
     <w:p>
       <w:pPr>
@@ -14811,9 +14872,6 @@
           </wp:inline>
         </w:drawing>
       </w:r>
-      <w:r>
-        <w:t xml:space="preserve"> </w:t>
-      </w:r>
     </w:p>
     <w:p>
       <w:pPr>
@@ -14827,9 +14885,6 @@
       </w:r>
       <w:r>
         <w:t xml:space="preserve"> – Диаграмма компонентов веб-</w:t>
-      </w:r>
-      <w:r>
-        <w:t xml:space="preserve"> </w:t>
       </w:r>
       <w:r>
         <w:t xml:space="preserve">интерфейса </w:t>
@@ -14868,8 +14923,8 @@
         </w:tabs>
         <w:spacing w:before="0" w:after="0" w:line="360" w:lineRule="auto"/>
       </w:pPr>
-      <w:bookmarkStart w:id="46" w:name="_Toc126624496"/>
-      <w:bookmarkStart w:id="47" w:name="_Toc134568479"/>
+      <w:bookmarkStart w:id="45" w:name="_Toc126624496"/>
+      <w:bookmarkStart w:id="46" w:name="_Toc134568479"/>
       <w:r>
         <w:t>2</w:t>
       </w:r>
@@ -14888,14 +14943,14 @@
       <w:r>
         <w:t>деятельности</w:t>
       </w:r>
+      <w:bookmarkEnd w:id="45"/>
+      <w:r>
+        <w:t xml:space="preserve"> </w:t>
+      </w:r>
+      <w:r>
+        <w:t>прецедента создания голосования</w:t>
+      </w:r>
       <w:bookmarkEnd w:id="46"/>
-      <w:r>
-        <w:t xml:space="preserve"> </w:t>
-      </w:r>
-      <w:r>
-        <w:t>прецедента создания голосования</w:t>
-      </w:r>
-      <w:bookmarkEnd w:id="47"/>
     </w:p>
     <w:p>
       <w:pPr>
@@ -15169,7 +15224,7 @@
         </w:tabs>
         <w:spacing w:before="0" w:after="0" w:line="360" w:lineRule="auto"/>
       </w:pPr>
-      <w:bookmarkStart w:id="48" w:name="_Toc134568480"/>
+      <w:bookmarkStart w:id="47" w:name="_Toc134568480"/>
       <w:r>
         <w:t>2</w:t>
       </w:r>
@@ -15197,7 +15252,7 @@
         </w:rPr>
         <w:t>EVoting</w:t>
       </w:r>
-      <w:bookmarkEnd w:id="48"/>
+      <w:bookmarkEnd w:id="47"/>
     </w:p>
     <w:p>
       <w:pPr>
@@ -15578,6 +15633,9 @@
         <w:t>«Закрыть» предназначена для перехода на главную страницу сайта</w:t>
       </w:r>
       <w:r>
+        <w:t>.</w:t>
+      </w:r>
+      <w:r>
         <w:t xml:space="preserve"> </w:t>
       </w:r>
       <w:r>
@@ -15994,7 +16052,7 @@
           <w:caps w:val="0"/>
         </w:rPr>
       </w:pPr>
-      <w:bookmarkStart w:id="49" w:name="_Toc134568481"/>
+      <w:bookmarkStart w:id="48" w:name="_Toc134568481"/>
       <w:r>
         <w:rPr>
           <w:caps w:val="0"/>
@@ -16014,7 +16072,7 @@
         </w:rPr>
         <w:t>РЕАЛИЗАЦИЯ</w:t>
       </w:r>
-      <w:bookmarkEnd w:id="49"/>
+      <w:bookmarkEnd w:id="48"/>
     </w:p>
     <w:p>
       <w:pPr>
@@ -16028,7 +16086,7 @@
         </w:tabs>
         <w:spacing w:before="0" w:after="0" w:line="360" w:lineRule="auto"/>
       </w:pPr>
-      <w:bookmarkStart w:id="50" w:name="_Toc134568482"/>
+      <w:bookmarkStart w:id="49" w:name="_Toc134568482"/>
       <w:r>
         <w:t>3</w:t>
       </w:r>
@@ -16053,7 +16111,7 @@
         </w:rPr>
         <w:t>EVoting</w:t>
       </w:r>
-      <w:bookmarkEnd w:id="50"/>
+      <w:bookmarkEnd w:id="49"/>
     </w:p>
     <w:p>
       <w:pPr>
@@ -16697,7 +16755,7 @@
         </w:tabs>
         <w:spacing w:before="0" w:after="0" w:line="360" w:lineRule="auto"/>
       </w:pPr>
-      <w:bookmarkStart w:id="51" w:name="_Toc134568483"/>
+      <w:bookmarkStart w:id="50" w:name="_Toc134568483"/>
       <w:r>
         <w:lastRenderedPageBreak/>
         <w:t>3</w:t>
@@ -16726,7 +16784,7 @@
         </w:rPr>
         <w:t>EVoting</w:t>
       </w:r>
-      <w:bookmarkEnd w:id="51"/>
+      <w:bookmarkEnd w:id="50"/>
     </w:p>
     <w:p>
       <w:pPr>
@@ -16740,7 +16798,7 @@
         </w:tabs>
         <w:spacing w:before="0" w:after="0" w:line="360" w:lineRule="auto"/>
       </w:pPr>
-      <w:bookmarkStart w:id="52" w:name="_Toc134568484"/>
+      <w:bookmarkStart w:id="51" w:name="_Toc134568484"/>
       <w:r>
         <w:t>3</w:t>
       </w:r>
@@ -16765,7 +16823,7 @@
         </w:rPr>
         <w:t>EVotingManager</w:t>
       </w:r>
-      <w:bookmarkEnd w:id="52"/>
+      <w:bookmarkEnd w:id="51"/>
     </w:p>
     <w:p>
       <w:pPr>
@@ -16926,7 +16984,10 @@
         <w:t>листинге 1 приложения А</w:t>
       </w:r>
       <w:r>
-        <w:t xml:space="preserve"> представлена реализация смарт-контракта </w:t>
+        <w:t xml:space="preserve"> представ</w:t>
+      </w:r>
+      <w:r>
+        <w:t>лена реализация смарт-контракта </w:t>
       </w:r>
       <w:r>
         <w:rPr>
@@ -16959,7 +17020,7 @@
         </w:tabs>
         <w:spacing w:before="0" w:after="0" w:line="360" w:lineRule="auto"/>
       </w:pPr>
-      <w:bookmarkStart w:id="53" w:name="_Toc134568485"/>
+      <w:bookmarkStart w:id="52" w:name="_Toc134568485"/>
       <w:r>
         <w:t xml:space="preserve">3.2.2. </w:t>
       </w:r>
@@ -16972,7 +17033,7 @@
         </w:rPr>
         <w:t>EVoting</w:t>
       </w:r>
-      <w:bookmarkEnd w:id="53"/>
+      <w:bookmarkEnd w:id="52"/>
     </w:p>
     <w:p>
       <w:pPr>
@@ -19055,7 +19116,7 @@
           <w:lang w:val="en-US"/>
         </w:rPr>
       </w:pPr>
-      <w:bookmarkStart w:id="54" w:name="_Toc134568486"/>
+      <w:bookmarkStart w:id="53" w:name="_Toc134568486"/>
       <w:r>
         <w:rPr>
           <w:lang w:val="en-US"/>
@@ -19140,7 +19201,7 @@
         </w:rPr>
         <w:t>Token</w:t>
       </w:r>
-      <w:bookmarkEnd w:id="54"/>
+      <w:bookmarkEnd w:id="53"/>
     </w:p>
     <w:p>
       <w:pPr>
@@ -19343,7 +19404,7 @@
         </w:tabs>
         <w:spacing w:before="0" w:after="0" w:line="360" w:lineRule="auto"/>
       </w:pPr>
-      <w:bookmarkStart w:id="55" w:name="_Toc134568487"/>
+      <w:bookmarkStart w:id="54" w:name="_Toc134568487"/>
       <w:r>
         <w:t>3</w:t>
       </w:r>
@@ -19374,7 +19435,7 @@
         </w:rPr>
         <w:t>EVoting</w:t>
       </w:r>
-      <w:bookmarkEnd w:id="55"/>
+      <w:bookmarkEnd w:id="54"/>
     </w:p>
     <w:p>
       <w:pPr>
@@ -19735,7 +19796,7 @@
         </w:tabs>
         <w:spacing w:before="0" w:after="0" w:line="360" w:lineRule="auto"/>
       </w:pPr>
-      <w:bookmarkStart w:id="56" w:name="_Toc134568488"/>
+      <w:bookmarkStart w:id="55" w:name="_Toc134568488"/>
       <w:r>
         <w:lastRenderedPageBreak/>
         <w:t>3</w:t>
@@ -19767,7 +19828,7 @@
         </w:rPr>
         <w:t>EVoting</w:t>
       </w:r>
-      <w:bookmarkEnd w:id="56"/>
+      <w:bookmarkEnd w:id="55"/>
     </w:p>
     <w:p>
       <w:pPr>
@@ -19781,7 +19842,7 @@
         </w:tabs>
         <w:spacing w:before="0" w:after="0" w:line="360" w:lineRule="auto"/>
       </w:pPr>
-      <w:bookmarkStart w:id="57" w:name="_Toc134568489"/>
+      <w:bookmarkStart w:id="56" w:name="_Toc134568489"/>
       <w:r>
         <w:t>3</w:t>
       </w:r>
@@ -19812,7 +19873,7 @@
       <w:r>
         <w:t xml:space="preserve"> голосований</w:t>
       </w:r>
-      <w:bookmarkEnd w:id="57"/>
+      <w:bookmarkEnd w:id="56"/>
     </w:p>
     <w:p>
       <w:pPr>
@@ -19940,14 +20001,13 @@
       </w:pPr>
       <w:r>
         <w:rPr>
-          <w:noProof/>
-          <w:lang w:eastAsia="ru-RU"/>
+          <w:lang w:val="en-US"/>
         </w:rPr>
         <w:drawing>
-          <wp:inline distT="0" distB="0" distL="0" distR="0" wp14:anchorId="3F70CAD5" wp14:editId="3279728F">
-            <wp:extent cx="5759450" cy="2904490"/>
-            <wp:effectExtent l="19050" t="19050" r="12700" b="10160"/>
-            <wp:docPr id="25" name="Рисунок 25"/>
+          <wp:inline distT="0" distB="0" distL="0" distR="0" wp14:anchorId="5619C130" wp14:editId="493B98E0">
+            <wp:extent cx="5759450" cy="2843530"/>
+            <wp:effectExtent l="19050" t="19050" r="12700" b="13970"/>
+            <wp:docPr id="4" name="Рисунок 4"/>
             <wp:cNvGraphicFramePr>
               <a:graphicFrameLocks xmlns:a="http://schemas.openxmlformats.org/drawingml/2006/main" noChangeAspect="1"/>
             </wp:cNvGraphicFramePr>
@@ -19967,7 +20027,7 @@
                   <pic:spPr>
                     <a:xfrm>
                       <a:off x="0" y="0"/>
-                      <a:ext cx="5759450" cy="2904490"/>
+                      <a:ext cx="5759450" cy="2843530"/>
                     </a:xfrm>
                     <a:prstGeom prst="rect">
                       <a:avLst/>
@@ -20000,6 +20060,8 @@
       <w:r>
         <w:t>главной страницы приложения</w:t>
       </w:r>
+      <w:bookmarkStart w:id="57" w:name="_GoBack"/>
+      <w:bookmarkEnd w:id="57"/>
     </w:p>
     <w:p>
       <w:pPr>
@@ -20057,7 +20119,10 @@
         <w:pStyle w:val="AStyle"/>
       </w:pPr>
       <w:r>
-        <w:t xml:space="preserve">В качестве веб3-провайдера в веб-интерфейсе используется </w:t>
+        <w:t>В качестве веб3-провайдер</w:t>
+      </w:r>
+      <w:r>
+        <w:t>а в веб-интерфейсе используется </w:t>
       </w:r>
       <w:r>
         <w:rPr>
@@ -21021,7 +21086,7 @@
         <w:spacing w:after="0" w:line="360" w:lineRule="auto"/>
       </w:pPr>
       <w:bookmarkStart w:id="64" w:name="_Toc134568496"/>
-      <w:bookmarkEnd w:id="34"/>
+      <w:bookmarkEnd w:id="33"/>
       <w:r>
         <w:lastRenderedPageBreak/>
         <w:t>З</w:t>
@@ -30885,7 +30950,6 @@
     <w:p>
       <w:pPr>
         <w:shd w:val="clear" w:color="auto" w:fill="FFFFFF"/>
-        <w:spacing w:line="360" w:lineRule="auto"/>
         <w:jc w:val="right"/>
         <w:rPr>
           <w:rFonts w:eastAsia="Times New Roman"/>
@@ -33755,7 +33819,6 @@
     <w:p>
       <w:pPr>
         <w:shd w:val="clear" w:color="auto" w:fill="FFFFFF"/>
-        <w:spacing w:line="360" w:lineRule="auto"/>
         <w:jc w:val="right"/>
         <w:rPr>
           <w:rFonts w:eastAsia="Times New Roman"/>
@@ -37192,6 +37255,9 @@
       <w:pPr>
         <w:pStyle w:val="-"/>
         <w:ind w:left="0"/>
+        <w:rPr>
+          <w:lang w:val="en-US"/>
+        </w:rPr>
       </w:pPr>
       <w:r>
         <w:rPr>
@@ -37200,6 +37266,9 @@
         <w:t xml:space="preserve">    await</w:t>
       </w:r>
       <w:r>
+        <w:rPr>
+          <w:lang w:val="en-US"/>
+        </w:rPr>
         <w:t xml:space="preserve"> (</w:t>
       </w:r>
       <w:r>
@@ -37209,6 +37278,9 @@
         <w:t>window</w:t>
       </w:r>
       <w:r>
+        <w:rPr>
+          <w:lang w:val="en-US"/>
+        </w:rPr>
         <w:t xml:space="preserve"> </w:t>
       </w:r>
       <w:r>
@@ -37218,6 +37290,9 @@
         <w:t>as</w:t>
       </w:r>
       <w:r>
+        <w:rPr>
+          <w:lang w:val="en-US"/>
+        </w:rPr>
         <w:t xml:space="preserve"> </w:t>
       </w:r>
       <w:r>
@@ -37227,6 +37302,9 @@
         <w:t>any</w:t>
       </w:r>
       <w:r>
+        <w:rPr>
+          <w:lang w:val="en-US"/>
+        </w:rPr>
         <w:t>).</w:t>
       </w:r>
       <w:r>
@@ -37238,8 +37316,69 @@
     </w:p>
     <w:p>
       <w:pPr>
+        <w:pStyle w:val="-"/>
+        <w:ind w:left="0"/>
+        <w:rPr>
+          <w:bCs/>
+          <w:lang w:val="en-US"/>
+        </w:rPr>
+      </w:pPr>
+      <w:r>
+        <w:rPr>
+          <w:lang w:val="en-US"/>
+        </w:rPr>
+        <w:t xml:space="preserve">    </w:t>
+      </w:r>
+      <w:r>
+        <w:rPr>
+          <w:bCs/>
+          <w:lang w:val="en-US"/>
+        </w:rPr>
+        <w:t>.</w:t>
+      </w:r>
+      <w:r>
+        <w:rPr>
+          <w:lang w:val="en-US"/>
+        </w:rPr>
+        <w:t>request</w:t>
+      </w:r>
+      <w:r>
+        <w:rPr>
+          <w:bCs/>
+          <w:lang w:val="en-US"/>
+        </w:rPr>
+        <w:t>({</w:t>
+      </w:r>
+      <w:r>
+        <w:rPr>
+          <w:lang w:val="en-US"/>
+        </w:rPr>
+        <w:t>method</w:t>
+      </w:r>
+      <w:r>
+        <w:rPr>
+          <w:bCs/>
+          <w:lang w:val="en-US"/>
+        </w:rPr>
+        <w:t>:</w:t>
+      </w:r>
+      <w:r>
+        <w:rPr>
+          <w:lang w:val="en-US"/>
+        </w:rPr>
+        <w:t xml:space="preserve"> 'eth_requestAccounts'</w:t>
+      </w:r>
+      <w:r>
+        <w:rPr>
+          <w:bCs/>
+          <w:lang w:val="en-US"/>
+        </w:rPr>
+        <w:t>})</w:t>
+      </w:r>
+    </w:p>
+    <w:p>
+      <w:pPr>
         <w:shd w:val="clear" w:color="auto" w:fill="FFFFFF"/>
-        <w:spacing w:line="360" w:lineRule="auto"/>
         <w:jc w:val="right"/>
         <w:rPr>
           <w:rFonts w:eastAsia="Times New Roman"/>
@@ -37301,9 +37440,6 @@
       <w:pPr>
         <w:pStyle w:val="-"/>
         <w:ind w:left="0"/>
-        <w:rPr>
-          <w:lang w:val="en-US"/>
-        </w:rPr>
       </w:pPr>
       <w:r>
         <w:t xml:space="preserve">    </w:t>
@@ -37311,7 +37447,6 @@
       <w:r>
         <w:rPr>
           <w:bCs/>
-          <w:lang w:val="en-US"/>
         </w:rPr>
         <w:t>.</w:t>
       </w:r>
@@ -37319,40 +37454,58 @@
         <w:rPr>
           <w:lang w:val="en-US"/>
         </w:rPr>
-        <w:t>request</w:t>
-      </w:r>
-      <w:r>
-        <w:rPr>
-          <w:bCs/>
-          <w:lang w:val="en-US"/>
-        </w:rPr>
-        <w:t>({</w:t>
-      </w:r>
-      <w:r>
-        <w:rPr>
-          <w:lang w:val="en-US"/>
-        </w:rPr>
-        <w:t>method</w:t>
-      </w:r>
-      <w:r>
-        <w:rPr>
-          <w:bCs/>
-          <w:lang w:val="en-US"/>
+        <w:t>then</w:t>
+      </w:r>
+      <w:r>
+        <w:rPr>
+          <w:bCs/>
+        </w:rPr>
+        <w:t>((</w:t>
+      </w:r>
+      <w:r>
+        <w:rPr>
+          <w:lang w:val="en-US"/>
+        </w:rPr>
+        <w:t>res</w:t>
+      </w:r>
+      <w:r>
+        <w:rPr>
+          <w:bCs/>
         </w:rPr>
         <w:t>:</w:t>
       </w:r>
       <w:r>
-        <w:rPr>
-          <w:lang w:val="en-US"/>
-        </w:rPr>
-        <w:t xml:space="preserve"> 'eth_requestAccounts'</w:t>
-      </w:r>
-      <w:r>
-        <w:rPr>
-          <w:bCs/>
-          <w:lang w:val="en-US"/>
-        </w:rPr>
-        <w:t>})</w:t>
+        <w:t xml:space="preserve"> </w:t>
+      </w:r>
+      <w:r>
+        <w:rPr>
+          <w:lang w:val="en-US"/>
+        </w:rPr>
+        <w:t>string</w:t>
+      </w:r>
+      <w:r>
+        <w:rPr>
+          <w:bCs/>
+        </w:rPr>
+        <w:t>[])</w:t>
+      </w:r>
+      <w:r>
+        <w:t xml:space="preserve"> </w:t>
+      </w:r>
+      <w:r>
+        <w:rPr>
+          <w:bCs/>
+        </w:rPr>
+        <w:t>=&gt;</w:t>
+      </w:r>
+      <w:r>
+        <w:t xml:space="preserve"> </w:t>
+      </w:r>
+      <w:r>
+        <w:rPr>
+          <w:bCs/>
+        </w:rPr>
+        <w:t>{</w:t>
       </w:r>
     </w:p>
     <w:p>
@@ -37364,97 +37517,13 @@
         </w:rPr>
       </w:pPr>
       <w:r>
-        <w:rPr>
-          <w:lang w:val="en-US"/>
-        </w:rPr>
-        <w:t xml:space="preserve">    </w:t>
-      </w:r>
-      <w:r>
-        <w:rPr>
-          <w:bCs/>
-          <w:lang w:val="en-US"/>
-        </w:rPr>
-        <w:t>.</w:t>
-      </w:r>
-      <w:r>
-        <w:rPr>
-          <w:lang w:val="en-US"/>
-        </w:rPr>
-        <w:t>then</w:t>
-      </w:r>
-      <w:r>
-        <w:rPr>
-          <w:bCs/>
-          <w:lang w:val="en-US"/>
-        </w:rPr>
-        <w:t>((</w:t>
-      </w:r>
-      <w:r>
-        <w:rPr>
-          <w:lang w:val="en-US"/>
-        </w:rPr>
-        <w:t>res</w:t>
-      </w:r>
-      <w:r>
-        <w:rPr>
-          <w:bCs/>
-          <w:lang w:val="en-US"/>
-        </w:rPr>
-        <w:t>:</w:t>
-      </w:r>
-      <w:r>
-        <w:rPr>
-          <w:lang w:val="en-US"/>
-        </w:rPr>
-        <w:t xml:space="preserve"> string</w:t>
-      </w:r>
-      <w:r>
-        <w:rPr>
-          <w:bCs/>
-          <w:lang w:val="en-US"/>
-        </w:rPr>
-        <w:t>[])</w:t>
-      </w:r>
-      <w:r>
-        <w:rPr>
-          <w:lang w:val="en-US"/>
-        </w:rPr>
-        <w:t xml:space="preserve"> </w:t>
-      </w:r>
-      <w:r>
-        <w:rPr>
-          <w:bCs/>
-          <w:lang w:val="en-US"/>
-        </w:rPr>
-        <w:t>=&gt;</w:t>
-      </w:r>
-      <w:r>
-        <w:rPr>
-          <w:lang w:val="en-US"/>
-        </w:rPr>
-        <w:t xml:space="preserve"> </w:t>
-      </w:r>
-      <w:r>
-        <w:rPr>
-          <w:bCs/>
-          <w:lang w:val="en-US"/>
-        </w:rPr>
-        <w:t>{</w:t>
-      </w:r>
-    </w:p>
-    <w:p>
-      <w:pPr>
-        <w:pStyle w:val="-"/>
-        <w:ind w:left="0"/>
-        <w:rPr>
-          <w:lang w:val="en-US"/>
-        </w:rPr>
-      </w:pPr>
-      <w:r>
-        <w:rPr>
-          <w:lang w:val="en-US"/>
-        </w:rPr>
-        <w:t xml:space="preserve">      account </w:t>
+        <w:t xml:space="preserve">      </w:t>
+      </w:r>
+      <w:r>
+        <w:rPr>
+          <w:lang w:val="en-US"/>
+        </w:rPr>
+        <w:t xml:space="preserve">account </w:t>
       </w:r>
       <w:r>
         <w:rPr>
@@ -39442,7 +39511,7 @@
               <w:pStyle w:val="AStyle"/>
               <w:spacing w:line="240" w:lineRule="auto"/>
               <w:ind w:firstLine="0"/>
-              <w:jc w:val="center"/>
+              <w:jc w:val="left"/>
               <w:rPr>
                 <w:sz w:val="24"/>
                 <w:szCs w:val="24"/>
@@ -39600,7 +39669,7 @@
               <w:pStyle w:val="AStyle"/>
               <w:spacing w:line="240" w:lineRule="auto"/>
               <w:ind w:firstLine="0"/>
-              <w:jc w:val="center"/>
+              <w:jc w:val="left"/>
               <w:rPr>
                 <w:sz w:val="24"/>
                 <w:szCs w:val="24"/>
@@ -39853,7 +39922,7 @@
               <w:pStyle w:val="AStyle"/>
               <w:spacing w:line="240" w:lineRule="auto"/>
               <w:ind w:firstLine="0"/>
-              <w:jc w:val="center"/>
+              <w:jc w:val="left"/>
               <w:rPr>
                 <w:sz w:val="24"/>
                 <w:szCs w:val="24"/>
@@ -39955,7 +40024,7 @@
               <w:pStyle w:val="AStyle"/>
               <w:spacing w:line="240" w:lineRule="auto"/>
               <w:ind w:firstLine="0"/>
-              <w:jc w:val="center"/>
+              <w:jc w:val="left"/>
               <w:rPr>
                 <w:sz w:val="24"/>
                 <w:szCs w:val="24"/>
@@ -40057,7 +40126,7 @@
               <w:pStyle w:val="AStyle"/>
               <w:spacing w:line="240" w:lineRule="auto"/>
               <w:ind w:firstLine="0"/>
-              <w:jc w:val="center"/>
+              <w:jc w:val="left"/>
               <w:rPr>
                 <w:sz w:val="24"/>
                 <w:szCs w:val="24"/>
@@ -40163,7 +40232,7 @@
               <w:pStyle w:val="AStyle"/>
               <w:spacing w:line="240" w:lineRule="auto"/>
               <w:ind w:firstLine="0"/>
-              <w:jc w:val="center"/>
+              <w:jc w:val="left"/>
               <w:rPr>
                 <w:sz w:val="24"/>
                 <w:szCs w:val="24"/>
@@ -40269,7 +40338,7 @@
               <w:pStyle w:val="AStyle"/>
               <w:spacing w:line="240" w:lineRule="auto"/>
               <w:ind w:firstLine="0"/>
-              <w:jc w:val="center"/>
+              <w:jc w:val="left"/>
               <w:rPr>
                 <w:sz w:val="24"/>
                 <w:szCs w:val="24"/>
@@ -40368,7 +40437,7 @@
               <w:pStyle w:val="AStyle"/>
               <w:spacing w:line="240" w:lineRule="auto"/>
               <w:ind w:firstLine="0"/>
-              <w:jc w:val="center"/>
+              <w:jc w:val="left"/>
               <w:rPr>
                 <w:sz w:val="24"/>
                 <w:szCs w:val="24"/>
@@ -40631,7 +40700,7 @@
               <w:pStyle w:val="AStyle"/>
               <w:spacing w:line="240" w:lineRule="auto"/>
               <w:ind w:firstLine="0"/>
-              <w:jc w:val="center"/>
+              <w:jc w:val="left"/>
               <w:rPr>
                 <w:sz w:val="24"/>
                 <w:szCs w:val="24"/>
@@ -40743,7 +40812,7 @@
               <w:pStyle w:val="AStyle"/>
               <w:spacing w:line="240" w:lineRule="auto"/>
               <w:ind w:firstLine="0"/>
-              <w:jc w:val="center"/>
+              <w:jc w:val="left"/>
               <w:rPr>
                 <w:sz w:val="24"/>
                 <w:szCs w:val="24"/>
@@ -40995,7 +41064,7 @@
               <w:pStyle w:val="AStyle"/>
               <w:spacing w:line="240" w:lineRule="auto"/>
               <w:ind w:firstLine="0"/>
-              <w:jc w:val="center"/>
+              <w:jc w:val="left"/>
               <w:rPr>
                 <w:sz w:val="24"/>
                 <w:szCs w:val="24"/>
@@ -41015,7 +41084,6 @@
     <w:p>
       <w:pPr>
         <w:shd w:val="clear" w:color="auto" w:fill="FFFFFF"/>
-        <w:spacing w:line="360" w:lineRule="auto"/>
         <w:jc w:val="right"/>
         <w:rPr>
           <w:rFonts w:eastAsia="Times New Roman"/>
@@ -41171,7 +41239,7 @@
               <w:pStyle w:val="AStyle"/>
               <w:spacing w:line="240" w:lineRule="auto"/>
               <w:ind w:firstLine="0"/>
-              <w:jc w:val="center"/>
+              <w:jc w:val="left"/>
               <w:rPr>
                 <w:sz w:val="24"/>
                 <w:szCs w:val="24"/>
@@ -41297,7 +41365,7 @@
               <w:pStyle w:val="AStyle"/>
               <w:spacing w:line="240" w:lineRule="auto"/>
               <w:ind w:firstLine="0"/>
-              <w:jc w:val="center"/>
+              <w:jc w:val="left"/>
               <w:rPr>
                 <w:sz w:val="24"/>
                 <w:szCs w:val="24"/>
@@ -41423,7 +41491,7 @@
               <w:pStyle w:val="AStyle"/>
               <w:spacing w:line="240" w:lineRule="auto"/>
               <w:ind w:firstLine="0"/>
-              <w:jc w:val="center"/>
+              <w:jc w:val="left"/>
               <w:rPr>
                 <w:sz w:val="24"/>
                 <w:szCs w:val="24"/>
@@ -41541,7 +41609,7 @@
               <w:pStyle w:val="AStyle"/>
               <w:spacing w:line="240" w:lineRule="auto"/>
               <w:ind w:firstLine="0"/>
-              <w:jc w:val="center"/>
+              <w:jc w:val="left"/>
               <w:rPr>
                 <w:sz w:val="24"/>
                 <w:szCs w:val="24"/>
@@ -41659,7 +41727,7 @@
               <w:pStyle w:val="AStyle"/>
               <w:spacing w:line="240" w:lineRule="auto"/>
               <w:ind w:firstLine="0"/>
-              <w:jc w:val="center"/>
+              <w:jc w:val="left"/>
               <w:rPr>
                 <w:sz w:val="24"/>
                 <w:szCs w:val="24"/>
@@ -41801,7 +41869,7 @@
               <w:pStyle w:val="AStyle"/>
               <w:spacing w:line="240" w:lineRule="auto"/>
               <w:ind w:firstLine="0"/>
-              <w:jc w:val="center"/>
+              <w:jc w:val="left"/>
               <w:rPr>
                 <w:sz w:val="24"/>
                 <w:szCs w:val="24"/>
@@ -41884,7 +41952,7 @@
       </w:r>
     </w:p>
   </w:comment>
-  <w:comment w:id="10" w:author="Володченко Ирина Дмитриевна" w:date="2021-04-19T16:43:00Z" w:initials="ВИД">
+  <w:comment w:id="9" w:author="Володченко Ирина Дмитриевна" w:date="2021-04-19T16:43:00Z" w:initials="ВИД">
     <w:p>
       <w:pPr>
         <w:pStyle w:val="a6"/>
@@ -41900,7 +41968,7 @@
       </w:r>
     </w:p>
   </w:comment>
-  <w:comment w:id="11" w:author="Radchenko Gleb" w:date="2023-03-10T16:32:00Z" w:initials="RG">
+  <w:comment w:id="10" w:author="Radchenko Gleb" w:date="2023-03-10T16:32:00Z" w:initials="RG">
     <w:p>
       <w:pPr>
         <w:pStyle w:val="a6"/>
@@ -42030,7 +42098,7 @@
         <w:sz w:val="28"/>
         <w:szCs w:val="28"/>
       </w:rPr>
-      <w:t>21</w:t>
+      <w:t>38</w:t>
     </w:r>
     <w:r>
       <w:rPr>
@@ -46733,7 +46801,7 @@
 </file>
 
 <file path=customXml/itemProps1.xml><?xml version="1.0" encoding="utf-8"?>
-<ds:datastoreItem xmlns:ds="http://schemas.openxmlformats.org/officeDocument/2006/customXml" ds:itemID="{3187A5C0-8BC1-444C-BE42-6A5E475F1677}">
+<ds:datastoreItem xmlns:ds="http://schemas.openxmlformats.org/officeDocument/2006/customXml" ds:itemID="{1D28C996-E524-4839-B184-CB0A88494AA8}">
   <ds:schemaRefs>
     <ds:schemaRef ds:uri="http://schemas.openxmlformats.org/officeDocument/2006/bibliography"/>
   </ds:schemaRefs>

</xml_diff>

<commit_message>
add text to pptx
</commit_message>
<xml_diff>
--- a/reports/2023_403_БогатыреваВО.docx
+++ b/reports/2023_403_БогатыреваВО.docx
@@ -14,11 +14,11 @@
           <w:sz w:val="24"/>
         </w:rPr>
       </w:pPr>
-      <w:bookmarkStart w:id="0" w:name="_Toc41179884"/>
-      <w:bookmarkStart w:id="1" w:name="_Toc40986560"/>
+      <w:bookmarkStart w:id="0" w:name="_Toc36061214"/>
+      <w:bookmarkStart w:id="1" w:name="_Toc36061452"/>
       <w:bookmarkStart w:id="2" w:name="_Toc40985620"/>
-      <w:bookmarkStart w:id="3" w:name="_Toc36061452"/>
-      <w:bookmarkStart w:id="4" w:name="_Toc36061214"/>
+      <w:bookmarkStart w:id="3" w:name="_Toc40986560"/>
+      <w:bookmarkStart w:id="4" w:name="_Toc41179884"/>
       <w:r>
         <w:rPr>
           <w:color w:val="000000"/>
@@ -20001,7 +20001,8 @@
       </w:pPr>
       <w:r>
         <w:rPr>
-          <w:lang w:val="en-US"/>
+          <w:noProof/>
+          <w:lang w:eastAsia="ru-RU"/>
         </w:rPr>
         <w:drawing>
           <wp:inline distT="0" distB="0" distL="0" distR="0" wp14:anchorId="5619C130" wp14:editId="493B98E0">
@@ -20060,8 +20061,6 @@
       <w:r>
         <w:t>главной страницы приложения</w:t>
       </w:r>
-      <w:bookmarkStart w:id="57" w:name="_GoBack"/>
-      <w:bookmarkEnd w:id="57"/>
     </w:p>
     <w:p>
       <w:pPr>
@@ -20081,7 +20080,7 @@
         <w:suppressAutoHyphens/>
         <w:spacing w:before="0" w:after="0" w:line="360" w:lineRule="auto"/>
       </w:pPr>
-      <w:bookmarkStart w:id="58" w:name="_Toc134568490"/>
+      <w:bookmarkStart w:id="57" w:name="_Toc134568490"/>
       <w:r>
         <w:t>3</w:t>
       </w:r>
@@ -20112,7 +20111,7 @@
         </w:rPr>
         <w:t>MetaMask</w:t>
       </w:r>
-      <w:bookmarkEnd w:id="58"/>
+      <w:bookmarkEnd w:id="57"/>
     </w:p>
     <w:p>
       <w:pPr>
@@ -20401,7 +20400,7 @@
         </w:tabs>
         <w:spacing w:before="0" w:after="0" w:line="360" w:lineRule="auto"/>
       </w:pPr>
-      <w:bookmarkStart w:id="59" w:name="_Toc134568491"/>
+      <w:bookmarkStart w:id="58" w:name="_Toc134568491"/>
       <w:r>
         <w:t>3</w:t>
       </w:r>
@@ -20426,7 +20425,7 @@
       <w:r>
         <w:t>компонента создания голосования</w:t>
       </w:r>
-      <w:bookmarkEnd w:id="59"/>
+      <w:bookmarkEnd w:id="58"/>
     </w:p>
     <w:p>
       <w:pPr>
@@ -20643,7 +20642,7 @@
         </w:tabs>
         <w:spacing w:before="0" w:after="0" w:line="360" w:lineRule="auto"/>
       </w:pPr>
-      <w:bookmarkStart w:id="60" w:name="_Toc134568492"/>
+      <w:bookmarkStart w:id="59" w:name="_Toc134568492"/>
       <w:r>
         <w:t>3</w:t>
       </w:r>
@@ -20674,23 +20673,28 @@
       <w:r>
         <w:t>голосования</w:t>
       </w:r>
+      <w:bookmarkEnd w:id="59"/>
+    </w:p>
+    <w:p>
+      <w:pPr>
+        <w:pStyle w:val="AStyle"/>
+      </w:pPr>
+      <w:r>
+        <w:t>Компонент проведения голосования отображает данные о голосовании: его название, сроки и статус, варианты ответа</w:t>
+      </w:r>
+      <w:r>
+        <w:t xml:space="preserve"> и позволяет пользователю голосовать</w:t>
+      </w:r>
+      <w:r>
+        <w:t>.</w:t>
+      </w:r>
+      <w:r>
+        <w:t xml:space="preserve"> В данном компоненте также отслеживается, проголосовал ли пользователь или нет, и отключает возможность нажать на кнопку голосования, если пользователь уже проголо</w:t>
+      </w:r>
+      <w:bookmarkStart w:id="60" w:name="_GoBack"/>
       <w:bookmarkEnd w:id="60"/>
-    </w:p>
-    <w:p>
-      <w:pPr>
-        <w:pStyle w:val="AStyle"/>
-      </w:pPr>
-      <w:r>
-        <w:t>Компонент проведения голосования отображает данные о голосовании: его название, сроки и статус, варианты ответа</w:t>
-      </w:r>
-      <w:r>
-        <w:t xml:space="preserve"> и позволяет пользователю голосовать</w:t>
-      </w:r>
-      <w:r>
-        <w:t>.</w:t>
-      </w:r>
-      <w:r>
-        <w:t xml:space="preserve"> В данном компоненте также отслеживается, проголосовал ли пользователь или нет, и отключает возможность нажать на кнопку голосования, если пользователь уже проголосовал или если голосование в данный момент не началось.</w:t>
+      <w:r>
+        <w:t>совал или если голосование в данный момент не началось.</w:t>
       </w:r>
     </w:p>
     <w:p>
@@ -42098,7 +42102,7 @@
         <w:sz w:val="28"/>
         <w:szCs w:val="28"/>
       </w:rPr>
-      <w:t>38</w:t>
+      <w:t>47</w:t>
     </w:r>
     <w:r>
       <w:rPr>
@@ -46801,7 +46805,7 @@
 </file>
 
 <file path=customXml/itemProps1.xml><?xml version="1.0" encoding="utf-8"?>
-<ds:datastoreItem xmlns:ds="http://schemas.openxmlformats.org/officeDocument/2006/customXml" ds:itemID="{1D28C996-E524-4839-B184-CB0A88494AA8}">
+<ds:datastoreItem xmlns:ds="http://schemas.openxmlformats.org/officeDocument/2006/customXml" ds:itemID="{5630D667-35D4-47EE-8B4F-C35B518C5774}">
   <ds:schemaRefs>
     <ds:schemaRef ds:uri="http://schemas.openxmlformats.org/officeDocument/2006/bibliography"/>
   </ds:schemaRefs>

</xml_diff>